<commit_message>
Updated all lists & docx templates for lists export
</commit_message>
<xml_diff>
--- a/templates/docx/list_clients.docx
+++ b/templates/docx/list_clients.docx
@@ -12,8 +12,6 @@
           <w:szCs w:val="28"/>
         </w:rPr>
       </w:pPr>
-      <w:bookmarkStart w:id="0" w:name="_GoBack"/>
-      <w:bookmarkEnd w:id="0"/>
       <w:r>
         <w:rPr>
           <w:sz w:val="32"/>
@@ -1355,9 +1353,10 @@
                       <w:szCs w:val="20"/>
                       <w:lang w:val="en-US"/>
                     </w:rPr>
-                    <w:t>course_</w:t>
-                  </w:r>
-                  <w:proofErr w:type="gramStart"/>
+                    <w:t>ipr</w:t>
+                  </w:r>
+                  <w:bookmarkStart w:id="0" w:name="_GoBack"/>
+                  <w:bookmarkEnd w:id="0"/>
                   <w:r>
                     <w:rPr>
                       <w:iCs/>
@@ -1365,10 +1364,9 @@
                       <w:szCs w:val="20"/>
                       <w:lang w:val="en-US"/>
                     </w:rPr>
-                    <w:t>end:cell</w:t>
+                    <w:t>_end:cell</w:t>
                   </w:r>
                   <w:proofErr w:type="spellEnd"/>
-                  <w:proofErr w:type="gramEnd"/>
                   <w:r>
                     <w:rPr>
                       <w:iCs/>

</xml_diff>